<commit_message>
relational model fixes | added SQL create statement
</commit_message>
<xml_diff>
--- a/Modelo Entidade Relacionamento Marketplace.docx
+++ b/Modelo Entidade Relacionamento Marketplace.docx
@@ -63,7 +63,13 @@
     <w:p/>
     <w:p>
       <w:r>
-        <w:t>Os produtos podem ter variações de cor e tamanho, além disso há um controle de estoque.</w:t>
+        <w:t>Os produtos podem</w:t>
+      </w:r>
+      <w:r>
+        <w:t xml:space="preserve"> ser únicos ou</w:t>
+      </w:r>
+      <w:r>
+        <w:t xml:space="preserve"> ter variações de cor e tamanho, além disso há um controle de estoque.</w:t>
       </w:r>
     </w:p>
     <w:p/>
@@ -101,107 +107,114 @@
         </w:rPr>
         <w:lastRenderedPageBreak/>
         <w:drawing>
-          <wp:anchor distT="0" distB="0" distL="114300" distR="114300" simplePos="0" relativeHeight="251658240" behindDoc="0" locked="0" layoutInCell="1" allowOverlap="1" wp14:anchorId="0E7C3EC9" wp14:editId="60F18E80">
+          <wp:anchor distT="0" distB="0" distL="114300" distR="114300" simplePos="0" relativeHeight="251658240" behindDoc="0" locked="0" layoutInCell="1" allowOverlap="1" wp14:anchorId="145ED943" wp14:editId="105F961C">
             <wp:simplePos x="0" y="0"/>
             <wp:positionH relativeFrom="column">
-              <wp:posOffset>-443502</wp:posOffset>
+              <wp:posOffset>-475615</wp:posOffset>
             </wp:positionH>
             <wp:positionV relativeFrom="paragraph">
               <wp:posOffset>0</wp:posOffset>
             </wp:positionV>
-            <wp:extent cx="9666612" cy="5404757"/>
-            <wp:effectExtent l="0" t="0" r="0" b="5715"/>
+            <wp:extent cx="9842844" cy="5503291"/>
+            <wp:effectExtent l="0" t="0" r="0" b="0"/>
             <wp:wrapThrough wrapText="bothSides">
               <wp:wrapPolygon edited="0">
-                <wp:start x="8911" y="0"/>
-                <wp:lineTo x="6130" y="152"/>
-                <wp:lineTo x="5307" y="355"/>
-                <wp:lineTo x="5307" y="812"/>
-                <wp:lineTo x="5193" y="1472"/>
-                <wp:lineTo x="5278" y="1624"/>
-                <wp:lineTo x="6981" y="1624"/>
-                <wp:lineTo x="4569" y="2233"/>
-                <wp:lineTo x="4569" y="2436"/>
-                <wp:lineTo x="4001" y="2538"/>
-                <wp:lineTo x="4030" y="3249"/>
-                <wp:lineTo x="5903" y="3249"/>
-                <wp:lineTo x="5903" y="4061"/>
-                <wp:lineTo x="2299" y="4213"/>
-                <wp:lineTo x="142" y="4467"/>
-                <wp:lineTo x="142" y="4873"/>
-                <wp:lineTo x="0" y="5076"/>
-                <wp:lineTo x="0" y="5685"/>
-                <wp:lineTo x="199" y="5736"/>
-                <wp:lineTo x="5278" y="6497"/>
-                <wp:lineTo x="5619" y="6497"/>
-                <wp:lineTo x="5619" y="15430"/>
-                <wp:lineTo x="5278" y="16243"/>
-                <wp:lineTo x="5278" y="16344"/>
-                <wp:lineTo x="5562" y="17055"/>
-                <wp:lineTo x="5136" y="17867"/>
-                <wp:lineTo x="5562" y="18679"/>
-                <wp:lineTo x="5590" y="18780"/>
-                <wp:lineTo x="13480" y="19491"/>
-                <wp:lineTo x="14303" y="19491"/>
-                <wp:lineTo x="13565" y="20252"/>
-                <wp:lineTo x="13565" y="21572"/>
-                <wp:lineTo x="15154" y="21572"/>
-                <wp:lineTo x="15608" y="21572"/>
-                <wp:lineTo x="16885" y="21217"/>
-                <wp:lineTo x="16913" y="21065"/>
-                <wp:lineTo x="15665" y="20303"/>
-                <wp:lineTo x="18332" y="19542"/>
-                <wp:lineTo x="20148" y="19491"/>
-                <wp:lineTo x="20801" y="19288"/>
-                <wp:lineTo x="20773" y="18679"/>
-                <wp:lineTo x="21539" y="18527"/>
-                <wp:lineTo x="21567" y="18374"/>
-                <wp:lineTo x="21312" y="17816"/>
-                <wp:lineTo x="17424" y="17055"/>
-                <wp:lineTo x="19467" y="17055"/>
-                <wp:lineTo x="20801" y="16750"/>
-                <wp:lineTo x="20773" y="16243"/>
-                <wp:lineTo x="21539" y="16039"/>
-                <wp:lineTo x="21567" y="15887"/>
-                <wp:lineTo x="21369" y="15329"/>
-                <wp:lineTo x="12600" y="14618"/>
-                <wp:lineTo x="12600" y="13806"/>
-                <wp:lineTo x="12742" y="12994"/>
-                <wp:lineTo x="14331" y="12537"/>
-                <wp:lineTo x="14331" y="12182"/>
-                <wp:lineTo x="12997" y="12182"/>
-                <wp:lineTo x="12600" y="11370"/>
-                <wp:lineTo x="12628" y="8629"/>
-                <wp:lineTo x="11805" y="8121"/>
-                <wp:lineTo x="14558" y="7461"/>
-                <wp:lineTo x="14558" y="7309"/>
-                <wp:lineTo x="15438" y="6852"/>
-                <wp:lineTo x="15438" y="6599"/>
-                <wp:lineTo x="15211" y="6395"/>
-                <wp:lineTo x="15182" y="6091"/>
-                <wp:lineTo x="14161" y="5685"/>
-                <wp:lineTo x="14274" y="4873"/>
-                <wp:lineTo x="14161" y="4619"/>
-                <wp:lineTo x="13877" y="4061"/>
-                <wp:lineTo x="14019" y="4061"/>
-                <wp:lineTo x="14558" y="3401"/>
-                <wp:lineTo x="14558" y="3249"/>
-                <wp:lineTo x="15409" y="2842"/>
-                <wp:lineTo x="15466" y="2639"/>
-                <wp:lineTo x="15012" y="2436"/>
-                <wp:lineTo x="15267" y="2436"/>
-                <wp:lineTo x="15154" y="2081"/>
-                <wp:lineTo x="11380" y="1624"/>
-                <wp:lineTo x="12657" y="1624"/>
-                <wp:lineTo x="12827" y="1523"/>
-                <wp:lineTo x="12572" y="812"/>
-                <wp:lineTo x="12628" y="305"/>
-                <wp:lineTo x="11890" y="152"/>
-                <wp:lineTo x="9053" y="0"/>
-                <wp:lineTo x="8911" y="0"/>
+                <wp:start x="8919" y="0"/>
+                <wp:lineTo x="6104" y="150"/>
+                <wp:lineTo x="5295" y="349"/>
+                <wp:lineTo x="5212" y="1446"/>
+                <wp:lineTo x="5212" y="1545"/>
+                <wp:lineTo x="5463" y="1595"/>
+                <wp:lineTo x="4850" y="2044"/>
+                <wp:lineTo x="4571" y="2293"/>
+                <wp:lineTo x="4013" y="2542"/>
+                <wp:lineTo x="4013" y="3190"/>
+                <wp:lineTo x="4515" y="3190"/>
+                <wp:lineTo x="5853" y="3988"/>
+                <wp:lineTo x="1366" y="4337"/>
+                <wp:lineTo x="167" y="4486"/>
+                <wp:lineTo x="167" y="4786"/>
+                <wp:lineTo x="0" y="5085"/>
+                <wp:lineTo x="0" y="5384"/>
+                <wp:lineTo x="28" y="5733"/>
+                <wp:lineTo x="4738" y="6381"/>
+                <wp:lineTo x="5630" y="6381"/>
+                <wp:lineTo x="5630" y="15952"/>
+                <wp:lineTo x="5295" y="16251"/>
+                <wp:lineTo x="5295" y="16450"/>
+                <wp:lineTo x="5630" y="16750"/>
+                <wp:lineTo x="5295" y="17547"/>
+                <wp:lineTo x="5156" y="17796"/>
+                <wp:lineTo x="5184" y="17946"/>
+                <wp:lineTo x="5407" y="18345"/>
+                <wp:lineTo x="5407" y="18744"/>
+                <wp:lineTo x="10117" y="19142"/>
+                <wp:lineTo x="14298" y="19142"/>
+                <wp:lineTo x="14298" y="19940"/>
+                <wp:lineTo x="13685" y="20090"/>
+                <wp:lineTo x="13573" y="20239"/>
+                <wp:lineTo x="13573" y="21535"/>
+                <wp:lineTo x="15162" y="21535"/>
+                <wp:lineTo x="15162" y="21535"/>
+                <wp:lineTo x="16806" y="21186"/>
+                <wp:lineTo x="16862" y="20987"/>
+                <wp:lineTo x="15886" y="20738"/>
+                <wp:lineTo x="15914" y="20438"/>
+                <wp:lineTo x="15580" y="20189"/>
+                <wp:lineTo x="14772" y="19940"/>
+                <wp:lineTo x="15747" y="19940"/>
+                <wp:lineTo x="20792" y="19292"/>
+                <wp:lineTo x="20875" y="19142"/>
+                <wp:lineTo x="21572" y="18444"/>
+                <wp:lineTo x="21572" y="17896"/>
+                <wp:lineTo x="20903" y="17747"/>
+                <wp:lineTo x="17559" y="17547"/>
+                <wp:lineTo x="18395" y="16849"/>
+                <wp:lineTo x="20485" y="16750"/>
+                <wp:lineTo x="21572" y="16500"/>
+                <wp:lineTo x="21572" y="15404"/>
+                <wp:lineTo x="20903" y="15254"/>
+                <wp:lineTo x="18395" y="15154"/>
+                <wp:lineTo x="18451" y="15055"/>
+                <wp:lineTo x="12598" y="14357"/>
+                <wp:lineTo x="12626" y="13559"/>
+                <wp:lineTo x="12849" y="12762"/>
+                <wp:lineTo x="14326" y="12462"/>
+                <wp:lineTo x="14326" y="12163"/>
+                <wp:lineTo x="12876" y="11964"/>
+                <wp:lineTo x="12598" y="11166"/>
+                <wp:lineTo x="12653" y="8624"/>
+                <wp:lineTo x="11260" y="7976"/>
+                <wp:lineTo x="12207" y="7976"/>
+                <wp:lineTo x="14577" y="7428"/>
+                <wp:lineTo x="14549" y="7178"/>
+                <wp:lineTo x="15441" y="6829"/>
+                <wp:lineTo x="15468" y="6630"/>
+                <wp:lineTo x="15022" y="6381"/>
+                <wp:lineTo x="15245" y="6381"/>
+                <wp:lineTo x="15190" y="6082"/>
+                <wp:lineTo x="14158" y="5583"/>
+                <wp:lineTo x="14270" y="4786"/>
+                <wp:lineTo x="13852" y="3988"/>
+                <wp:lineTo x="14047" y="3988"/>
+                <wp:lineTo x="14577" y="3390"/>
+                <wp:lineTo x="14549" y="3190"/>
+                <wp:lineTo x="15413" y="2841"/>
+                <wp:lineTo x="15496" y="2642"/>
+                <wp:lineTo x="15190" y="2393"/>
+                <wp:lineTo x="15245" y="2144"/>
+                <wp:lineTo x="14577" y="1994"/>
+                <wp:lineTo x="11371" y="1595"/>
+                <wp:lineTo x="12737" y="1595"/>
+                <wp:lineTo x="12876" y="1495"/>
+                <wp:lineTo x="12570" y="798"/>
+                <wp:lineTo x="12598" y="349"/>
+                <wp:lineTo x="11594" y="150"/>
+                <wp:lineTo x="9058" y="0"/>
+                <wp:lineTo x="8919" y="0"/>
               </wp:wrapPolygon>
             </wp:wrapThrough>
-            <wp:docPr id="4" name="Imagem 4" descr="Diagrama&#10;&#10;Descrição gerada automaticamente"/>
+            <wp:docPr id="1" name="Imagem 1" descr="Diagrama&#10;&#10;Descrição gerada automaticamente"/>
             <wp:cNvGraphicFramePr>
               <a:graphicFrameLocks xmlns:a="http://schemas.openxmlformats.org/drawingml/2006/main" noChangeAspect="1"/>
             </wp:cNvGraphicFramePr>
@@ -209,7 +222,7 @@
               <a:graphicData uri="http://schemas.openxmlformats.org/drawingml/2006/picture">
                 <pic:pic xmlns:pic="http://schemas.openxmlformats.org/drawingml/2006/picture">
                   <pic:nvPicPr>
-                    <pic:cNvPr id="4" name="Imagem 4" descr="Diagrama&#10;&#10;Descrição gerada automaticamente"/>
+                    <pic:cNvPr id="1" name="Imagem 1" descr="Diagrama&#10;&#10;Descrição gerada automaticamente"/>
                     <pic:cNvPicPr/>
                   </pic:nvPicPr>
                   <pic:blipFill>
@@ -227,7 +240,7 @@
                   <pic:spPr>
                     <a:xfrm>
                       <a:off x="0" y="0"/>
-                      <a:ext cx="9666612" cy="5404757"/>
+                      <a:ext cx="9842844" cy="5503291"/>
                     </a:xfrm>
                     <a:prstGeom prst="rect">
                       <a:avLst/>

</xml_diff>